<commit_message>
Course-1 >> learning logs
</commit_message>
<xml_diff>
--- a/PLATFORMS/GOOGLE/1-Foundations-Data-Data-Everywhere/week-1/Learning-logs/1-Think-about-data-in-daily-life.docx
+++ b/PLATFORMS/GOOGLE/1-Foundations-Data-Data-Everywhere/week-1/Learning-logs/1-Think-about-data-in-daily-life.docx
@@ -988,6 +988,29 @@
           <w:rFonts w:ascii="Roboto" w:eastAsia="Roboto" w:hAnsi="Roboto" w:cs="Roboto"/>
         </w:rPr>
       </w:pPr>
+    </w:p>
+    <w:p>
+      <w:pPr>
+        <w:ind w:left="-360" w:right="-360"/>
+        <w:rPr>
+          <w:rFonts w:ascii="Roboto" w:eastAsia="Roboto" w:hAnsi="Roboto" w:cs="Roboto"/>
+        </w:rPr>
+      </w:pPr>
+    </w:p>
+    <w:p>
+      <w:pPr>
+        <w:ind w:left="-360" w:right="-360"/>
+        <w:rPr>
+          <w:rFonts w:ascii="Roboto" w:eastAsia="Roboto" w:hAnsi="Roboto" w:cs="Roboto"/>
+        </w:rPr>
+      </w:pPr>
+      <w:r>
+        <w:rPr>
+          <w:rFonts w:ascii="Roboto" w:eastAsia="Roboto" w:hAnsi="Roboto" w:cs="Roboto"/>
+        </w:rPr>
+        <w:lastRenderedPageBreak/>
+        <w:t>Starting</w:t>
+      </w:r>
     </w:p>
     <w:sectPr>
       <w:headerReference w:type="default" r:id="rId8"/>

</xml_diff>

<commit_message>
Course-1 >> Week-1 learning logs cmplt
</commit_message>
<xml_diff>
--- a/PLATFORMS/GOOGLE/1-Foundations-Data-Data-Everywhere/week-1/Learning-logs/1-Think-about-data-in-daily-life.docx
+++ b/PLATFORMS/GOOGLE/1-Foundations-Data-Data-Everywhere/week-1/Learning-logs/1-Think-about-data-in-daily-life.docx
@@ -29,8 +29,20 @@
           <w:sz w:val="38"/>
           <w:szCs w:val="38"/>
         </w:rPr>
-        <w:t>Learning Log: Think about data in daily life</w:t>
+        <w:t xml:space="preserve">Learning Log: Think about data in daily </w:t>
       </w:r>
+      <w:proofErr w:type="gramStart"/>
+      <w:r>
+        <w:rPr>
+          <w:rFonts w:ascii="Roboto" w:eastAsia="Roboto" w:hAnsi="Roboto" w:cs="Roboto"/>
+          <w:b/>
+          <w:color w:val="3C4043"/>
+          <w:sz w:val="38"/>
+          <w:szCs w:val="38"/>
+        </w:rPr>
+        <w:t>life</w:t>
+      </w:r>
+      <w:proofErr w:type="gramEnd"/>
     </w:p>
     <w:p>
       <w:pPr>
@@ -67,7 +79,21 @@
         <w:rPr>
           <w:rFonts w:ascii="Roboto" w:eastAsia="Roboto" w:hAnsi="Roboto" w:cs="Roboto"/>
         </w:rPr>
-        <w:t xml:space="preserve">You can use this document as a template for the learning log activity: Think about data in daily life. Type your answers in this document, and save it on your computer or Google Drive. </w:t>
+        <w:t xml:space="preserve">You can use this document as a template for the learning log activity: Think about data in daily life. Type your answers in this </w:t>
+      </w:r>
+      <w:proofErr w:type="gramStart"/>
+      <w:r>
+        <w:rPr>
+          <w:rFonts w:ascii="Roboto" w:eastAsia="Roboto" w:hAnsi="Roboto" w:cs="Roboto"/>
+        </w:rPr>
+        <w:t>document, and</w:t>
+      </w:r>
+      <w:proofErr w:type="gramEnd"/>
+      <w:r>
+        <w:rPr>
+          <w:rFonts w:ascii="Roboto" w:eastAsia="Roboto" w:hAnsi="Roboto" w:cs="Roboto"/>
+        </w:rPr>
+        <w:t xml:space="preserve"> save it on your computer or Google Drive. </w:t>
       </w:r>
     </w:p>
     <w:p>
@@ -461,7 +487,37 @@
                 <w:rFonts w:ascii="Roboto" w:eastAsia="Roboto" w:hAnsi="Roboto" w:cs="Roboto"/>
                 <w:color w:val="5F6368"/>
               </w:rPr>
-              <w:t xml:space="preserve"> In Ramadan how much increase in the sells of fruits in Pakistan?</w:t>
+              <w:t xml:space="preserve"> In Ramadan</w:t>
+            </w:r>
+            <w:r>
+              <w:rPr>
+                <w:rFonts w:ascii="Roboto" w:eastAsia="Roboto" w:hAnsi="Roboto" w:cs="Roboto"/>
+                <w:color w:val="5F6368"/>
+              </w:rPr>
+              <w:t xml:space="preserve"> season</w:t>
+            </w:r>
+            <w:r>
+              <w:rPr>
+                <w:rFonts w:ascii="Roboto" w:eastAsia="Roboto" w:hAnsi="Roboto" w:cs="Roboto"/>
+                <w:color w:val="5F6368"/>
+              </w:rPr>
+              <w:t xml:space="preserve"> how much increase in the </w:t>
+            </w:r>
+            <w:proofErr w:type="spellStart"/>
+            <w:r>
+              <w:rPr>
+                <w:rFonts w:ascii="Roboto" w:eastAsia="Roboto" w:hAnsi="Roboto" w:cs="Roboto"/>
+                <w:color w:val="5F6368"/>
+              </w:rPr>
+              <w:t>sells</w:t>
+            </w:r>
+            <w:proofErr w:type="spellEnd"/>
+            <w:r>
+              <w:rPr>
+                <w:rFonts w:ascii="Roboto" w:eastAsia="Roboto" w:hAnsi="Roboto" w:cs="Roboto"/>
+                <w:color w:val="5F6368"/>
+              </w:rPr>
+              <w:t xml:space="preserve"> of fruits in Pakistan?</w:t>
             </w:r>
           </w:p>
           <w:p>
@@ -777,22 +833,10 @@
             <w:r>
               <w:rPr>
                 <w:rFonts w:ascii="Roboto" w:eastAsia="Roboto" w:hAnsi="Roboto" w:cs="Roboto"/>
-                <w:i/>
-                <w:color w:val="5F6368"/>
-              </w:rPr>
-              <w:t>Type your response here</w:t>
-            </w:r>
-          </w:p>
-          <w:p>
-            <w:pPr>
-              <w:widowControl w:val="0"/>
-              <w:spacing w:line="240" w:lineRule="auto"/>
-              <w:rPr>
-                <w:rFonts w:ascii="Roboto" w:eastAsia="Roboto" w:hAnsi="Roboto" w:cs="Roboto"/>
-                <w:i/>
-                <w:color w:val="5F6368"/>
-              </w:rPr>
-            </w:pPr>
+                <w:color w:val="5F6368"/>
+              </w:rPr>
+              <w:t>How many cups of tea I take daily?</w:t>
+            </w:r>
           </w:p>
           <w:p>
             <w:pPr>
@@ -819,7 +863,23 @@
                 <w:rFonts w:ascii="Roboto" w:eastAsia="Roboto" w:hAnsi="Roboto" w:cs="Roboto"/>
                 <w:color w:val="5F6368"/>
               </w:rPr>
-              <w:t>What are some considerations or preferences you want to keep in mind when making a decision?</w:t>
+              <w:t xml:space="preserve">What are some considerations or preferences you want to keep in mind when </w:t>
+            </w:r>
+            <w:proofErr w:type="gramStart"/>
+            <w:r>
+              <w:rPr>
+                <w:rFonts w:ascii="Roboto" w:eastAsia="Roboto" w:hAnsi="Roboto" w:cs="Roboto"/>
+                <w:color w:val="5F6368"/>
+              </w:rPr>
+              <w:t>making a decision</w:t>
+            </w:r>
+            <w:proofErr w:type="gramEnd"/>
+            <w:r>
+              <w:rPr>
+                <w:rFonts w:ascii="Roboto" w:eastAsia="Roboto" w:hAnsi="Roboto" w:cs="Roboto"/>
+                <w:color w:val="5F6368"/>
+              </w:rPr>
+              <w:t>?</w:t>
             </w:r>
           </w:p>
           <w:p>
@@ -837,6 +897,7 @@
               <w:rPr>
                 <w:rFonts w:ascii="Roboto" w:eastAsia="Roboto" w:hAnsi="Roboto" w:cs="Roboto"/>
                 <w:i/>
+                <w:iCs/>
                 <w:color w:val="5F6368"/>
               </w:rPr>
             </w:pPr>
@@ -844,9 +905,48 @@
               <w:rPr>
                 <w:rFonts w:ascii="Roboto" w:eastAsia="Roboto" w:hAnsi="Roboto" w:cs="Roboto"/>
                 <w:i/>
-                <w:color w:val="5F6368"/>
-              </w:rPr>
-              <w:t>Type your response here</w:t>
+                <w:iCs/>
+                <w:color w:val="5F6368"/>
+              </w:rPr>
+              <w:t xml:space="preserve">Since, in the above of question that I selected, </w:t>
+            </w:r>
+            <w:r>
+              <w:rPr>
+                <w:rFonts w:ascii="Roboto" w:eastAsia="Roboto" w:hAnsi="Roboto" w:cs="Roboto"/>
+                <w:i/>
+                <w:iCs/>
+                <w:color w:val="5F6368"/>
+              </w:rPr>
+              <w:t>I should</w:t>
+            </w:r>
+            <w:r>
+              <w:rPr>
+                <w:rFonts w:ascii="Roboto" w:eastAsia="Roboto" w:hAnsi="Roboto" w:cs="Roboto"/>
+                <w:i/>
+                <w:iCs/>
+                <w:color w:val="5F6368"/>
+              </w:rPr>
+              <w:t xml:space="preserve"> keep in consideration that when </w:t>
+            </w:r>
+            <w:proofErr w:type="gramStart"/>
+            <w:r>
+              <w:rPr>
+                <w:rFonts w:ascii="Roboto" w:eastAsia="Roboto" w:hAnsi="Roboto" w:cs="Roboto"/>
+                <w:i/>
+                <w:iCs/>
+                <w:color w:val="5F6368"/>
+              </w:rPr>
+              <w:t>I’m</w:t>
+            </w:r>
+            <w:proofErr w:type="gramEnd"/>
+            <w:r>
+              <w:rPr>
+                <w:rFonts w:ascii="Roboto" w:eastAsia="Roboto" w:hAnsi="Roboto" w:cs="Roboto"/>
+                <w:i/>
+                <w:iCs/>
+                <w:color w:val="5F6368"/>
+              </w:rPr>
+              <w:t xml:space="preserve"> at home I take more tea as compared to when I’m away from home.</w:t>
             </w:r>
           </w:p>
           <w:p>
@@ -911,7 +1011,25 @@
                 <w:i/>
                 <w:color w:val="5F6368"/>
               </w:rPr>
-              <w:t>Type your response here</w:t>
+              <w:t xml:space="preserve">When </w:t>
+            </w:r>
+            <w:proofErr w:type="gramStart"/>
+            <w:r>
+              <w:rPr>
+                <w:rFonts w:ascii="Roboto" w:eastAsia="Roboto" w:hAnsi="Roboto" w:cs="Roboto"/>
+                <w:i/>
+                <w:color w:val="5F6368"/>
+              </w:rPr>
+              <w:t>I’m</w:t>
+            </w:r>
+            <w:proofErr w:type="gramEnd"/>
+            <w:r>
+              <w:rPr>
+                <w:rFonts w:ascii="Roboto" w:eastAsia="Roboto" w:hAnsi="Roboto" w:cs="Roboto"/>
+                <w:i/>
+                <w:color w:val="5F6368"/>
+              </w:rPr>
+              <w:t xml:space="preserve"> at home I usually take 3-4 cups of tea daily but on weekends it increases to 4-5 cups a day and when I’m away from it usually 2-3 cups a day.</w:t>
             </w:r>
           </w:p>
           <w:p>
@@ -956,7 +1074,14 @@
                 <w:rFonts w:ascii="Roboto" w:eastAsia="Roboto" w:hAnsi="Roboto" w:cs="Roboto"/>
                 <w:color w:val="5F6368"/>
               </w:rPr>
-              <w:t>Are there any other things you might want to track associated with this decision?</w:t>
+              <w:t>Are there any other things you might want to track associated with this decision</w:t>
+            </w:r>
+            <w:r>
+              <w:rPr>
+                <w:rFonts w:ascii="Roboto" w:eastAsia="Roboto" w:hAnsi="Roboto" w:cs="Roboto"/>
+                <w:color w:val="5F6368"/>
+              </w:rPr>
+              <w:t>?</w:t>
             </w:r>
           </w:p>
           <w:p>
@@ -975,7 +1100,26 @@
                 <w:i/>
                 <w:color w:val="5F6368"/>
               </w:rPr>
-              <w:t>Type your response here</w:t>
+              <w:lastRenderedPageBreak/>
+              <w:t xml:space="preserve">Yes, as mentioned above I want to track the data when </w:t>
+            </w:r>
+            <w:proofErr w:type="gramStart"/>
+            <w:r>
+              <w:rPr>
+                <w:rFonts w:ascii="Roboto" w:eastAsia="Roboto" w:hAnsi="Roboto" w:cs="Roboto"/>
+                <w:i/>
+                <w:color w:val="5F6368"/>
+              </w:rPr>
+              <w:t>I’m</w:t>
+            </w:r>
+            <w:proofErr w:type="gramEnd"/>
+            <w:r>
+              <w:rPr>
+                <w:rFonts w:ascii="Roboto" w:eastAsia="Roboto" w:hAnsi="Roboto" w:cs="Roboto"/>
+                <w:i/>
+                <w:color w:val="5F6368"/>
+              </w:rPr>
+              <w:t xml:space="preserve"> not at home because it differs from the actual data as well as the weekends tea data that I consumed. </w:t>
             </w:r>
           </w:p>
         </w:tc>
@@ -991,26 +1135,11 @@
     </w:p>
     <w:p>
       <w:pPr>
-        <w:ind w:left="-360" w:right="-360"/>
+        <w:ind w:right="-360"/>
         <w:rPr>
           <w:rFonts w:ascii="Roboto" w:eastAsia="Roboto" w:hAnsi="Roboto" w:cs="Roboto"/>
         </w:rPr>
       </w:pPr>
-    </w:p>
-    <w:p>
-      <w:pPr>
-        <w:ind w:left="-360" w:right="-360"/>
-        <w:rPr>
-          <w:rFonts w:ascii="Roboto" w:eastAsia="Roboto" w:hAnsi="Roboto" w:cs="Roboto"/>
-        </w:rPr>
-      </w:pPr>
-      <w:r>
-        <w:rPr>
-          <w:rFonts w:ascii="Roboto" w:eastAsia="Roboto" w:hAnsi="Roboto" w:cs="Roboto"/>
-        </w:rPr>
-        <w:lastRenderedPageBreak/>
-        <w:t>Starting</w:t>
-      </w:r>
     </w:p>
     <w:sectPr>
       <w:headerReference w:type="default" r:id="rId8"/>

</xml_diff>